<commit_message>
test if v3 can see this commit
</commit_message>
<xml_diff>
--- a/draft-LinyanGe_v2.docx
+++ b/draft-LinyanGe_v2.docx
@@ -3579,22 +3579,22 @@
         <w:adjustRightInd w:val="0"/>
         <w:spacing w:after="120"/>
         <w:rPr>
+          <w:rFonts w:asciiTheme="minorHAnsi" w:eastAsiaTheme="minorEastAsia" w:hAnsiTheme="minorHAnsi" w:cstheme="minorHAnsi"/>
+          <w:color w:val="000000" w:themeColor="text1"/>
+        </w:rPr>
+      </w:pPr>
+      <w:r>
+        <w:rPr>
+          <w:rFonts w:asciiTheme="minorHAnsi" w:eastAsiaTheme="minorEastAsia" w:hAnsiTheme="minorHAnsi" w:cstheme="minorHAnsi"/>
+          <w:color w:val="000000" w:themeColor="text1"/>
+        </w:rPr>
+        <w:t>Hw1: D</w:t>
+      </w:r>
+      <w:r>
+        <w:rPr>
           <w:rFonts w:asciiTheme="minorHAnsi" w:eastAsiaTheme="minorEastAsia" w:hAnsiTheme="minorHAnsi" w:cstheme="minorHAnsi" w:hint="eastAsia"/>
           <w:color w:val="000000" w:themeColor="text1"/>
         </w:rPr>
-      </w:pPr>
-      <w:r>
-        <w:rPr>
-          <w:rFonts w:asciiTheme="minorHAnsi" w:eastAsiaTheme="minorEastAsia" w:hAnsiTheme="minorHAnsi" w:cstheme="minorHAnsi"/>
-          <w:color w:val="000000" w:themeColor="text1"/>
-        </w:rPr>
-        <w:t>Hw1: D</w:t>
-      </w:r>
-      <w:r>
-        <w:rPr>
-          <w:rFonts w:asciiTheme="minorHAnsi" w:eastAsiaTheme="minorEastAsia" w:hAnsiTheme="minorHAnsi" w:cstheme="minorHAnsi" w:hint="eastAsia"/>
-          <w:color w:val="000000" w:themeColor="text1"/>
-        </w:rPr>
         <w:t>eep</w:t>
       </w:r>
       <w:r>
@@ -3639,16 +3639,7 @@
           <w:rFonts w:asciiTheme="minorHAnsi" w:eastAsiaTheme="minorEastAsia" w:hAnsiTheme="minorHAnsi" w:cstheme="minorHAnsi"/>
           <w:color w:val="000000" w:themeColor="text1"/>
         </w:rPr>
-        <w:t>and logistic regr</w:t>
-      </w:r>
-      <w:bookmarkStart w:id="0" w:name="_GoBack"/>
-      <w:bookmarkEnd w:id="0"/>
-      <w:r>
-        <w:rPr>
-          <w:rFonts w:asciiTheme="minorHAnsi" w:eastAsiaTheme="minorEastAsia" w:hAnsiTheme="minorHAnsi" w:cstheme="minorHAnsi"/>
-          <w:color w:val="000000" w:themeColor="text1"/>
-        </w:rPr>
-        <w:t xml:space="preserve">ession model, </w:t>
+        <w:t xml:space="preserve">and logistic regression model, </w:t>
       </w:r>
       <w:r>
         <w:rPr>
@@ -3816,6 +3807,77 @@
           <w:color w:val="000000" w:themeColor="text1"/>
         </w:rPr>
       </w:pPr>
+    </w:p>
+    <w:p>
+      <w:pPr>
+        <w:widowControl/>
+        <w:tabs>
+          <w:tab w:val="left" w:pos="425"/>
+        </w:tabs>
+        <w:autoSpaceDE w:val="0"/>
+        <w:autoSpaceDN w:val="0"/>
+        <w:adjustRightInd w:val="0"/>
+        <w:spacing w:after="120"/>
+        <w:rPr>
+          <w:rFonts w:asciiTheme="minorHAnsi" w:eastAsiaTheme="minorEastAsia" w:hAnsiTheme="minorHAnsi" w:cstheme="minorHAnsi"/>
+          <w:color w:val="000000" w:themeColor="text1"/>
+        </w:rPr>
+      </w:pPr>
+    </w:p>
+    <w:p>
+      <w:pPr>
+        <w:widowControl/>
+        <w:tabs>
+          <w:tab w:val="left" w:pos="425"/>
+        </w:tabs>
+        <w:autoSpaceDE w:val="0"/>
+        <w:autoSpaceDN w:val="0"/>
+        <w:adjustRightInd w:val="0"/>
+        <w:spacing w:after="120"/>
+        <w:rPr>
+          <w:rFonts w:asciiTheme="minorHAnsi" w:eastAsiaTheme="minorEastAsia" w:hAnsiTheme="minorHAnsi" w:cstheme="minorHAnsi" w:hint="eastAsia"/>
+          <w:color w:val="000000" w:themeColor="text1"/>
+        </w:rPr>
+      </w:pPr>
+      <w:r>
+        <w:rPr>
+          <w:rFonts w:asciiTheme="minorHAnsi" w:eastAsiaTheme="minorEastAsia" w:hAnsiTheme="minorHAnsi" w:cstheme="minorHAnsi"/>
+          <w:color w:val="000000" w:themeColor="text1"/>
+        </w:rPr>
+        <w:t>This line is for t</w:t>
+      </w:r>
+      <w:r>
+        <w:rPr>
+          <w:rFonts w:asciiTheme="minorHAnsi" w:eastAsiaTheme="minorEastAsia" w:hAnsiTheme="minorHAnsi" w:cstheme="minorHAnsi" w:hint="eastAsia"/>
+          <w:color w:val="000000" w:themeColor="text1"/>
+        </w:rPr>
+        <w:t>est</w:t>
+      </w:r>
+      <w:r>
+        <w:rPr>
+          <w:rFonts w:asciiTheme="minorHAnsi" w:eastAsiaTheme="minorEastAsia" w:hAnsiTheme="minorHAnsi" w:cstheme="minorHAnsi"/>
+          <w:color w:val="000000" w:themeColor="text1"/>
+        </w:rPr>
+        <w:t xml:space="preserve">ing </w:t>
+      </w:r>
+      <w:proofErr w:type="spellStart"/>
+      <w:r>
+        <w:rPr>
+          <w:rFonts w:asciiTheme="minorHAnsi" w:eastAsiaTheme="minorEastAsia" w:hAnsiTheme="minorHAnsi" w:cstheme="minorHAnsi" w:hint="eastAsia"/>
+          <w:color w:val="000000" w:themeColor="text1"/>
+        </w:rPr>
+        <w:t>git</w:t>
+      </w:r>
+      <w:proofErr w:type="spellEnd"/>
+      <w:r>
+        <w:rPr>
+          <w:rFonts w:asciiTheme="minorHAnsi" w:eastAsiaTheme="minorEastAsia" w:hAnsiTheme="minorHAnsi" w:cstheme="minorHAnsi"/>
+          <w:color w:val="000000" w:themeColor="text1"/>
+        </w:rPr>
+        <w:t>…</w:t>
+      </w:r>
+      <w:bookmarkStart w:id="0" w:name="_GoBack"/>
+      <w:bookmarkEnd w:id="0"/>
     </w:p>
     <w:sectPr>
       <w:type w:val="continuous"/>

</xml_diff>